<commit_message>
estudar ponto de funcao
https://www.devmedia.com.br/contagem-de-pontos-de-funcao/34390
</commit_message>
<xml_diff>
--- a/MINIMUNDO.docx
+++ b/MINIMUNDO.docx
@@ -19,6 +19,7 @@
       </w:r>
     </w:p>
     <w:p>
+      <w:bookmarkStart w:id="0" w:name="_GoBack"/>
       <w:r>
         <w:t>O serviço Lis</w:t>
       </w:r>
@@ -104,10 +105,7 @@
     </w:p>
     <w:p>
       <w:r>
-        <w:t>As unidades de medid</w:t>
-      </w:r>
-      <w:r>
-        <w:t>as de um ingrediente são preestabelecidas é podem ser:</w:t>
+        <w:t>As unidades de medidas de um ingrediente são preestabelecidas é podem ser:</w:t>
       </w:r>
     </w:p>
     <w:p>
@@ -430,13 +428,7 @@
         <w:t>R</w:t>
       </w:r>
       <w:r>
-        <w:t xml:space="preserve"> </w:t>
-      </w:r>
-      <w:r>
-        <w:t>–</w:t>
-      </w:r>
-      <w:r>
-        <w:t xml:space="preserve"> Recheio</w:t>
+        <w:t xml:space="preserve"> – Recheio</w:t>
       </w:r>
     </w:p>
     <w:p>
@@ -585,13 +577,15 @@
         <w:spacing w:after="0"/>
       </w:pPr>
       <w:r>
-        <w:t>Por exemplo: Segunda e quinta as receitas selecionadas pelo usuário utilizam o ingrediente leite. Segunda 500ml e quinta 500ml, na geração da lista de compra o sistema deverá totalizar e imprimir na tela algo como: “Comprar: 1 litro de leite”.</w:t>
-      </w:r>
-      <w:bookmarkStart w:id="0" w:name="_GoBack"/>
+        <w:t>Por exemplo: Segunda e quinta as receitas selecionadas pelo usuário utilizam o ingrediente leite. Segunda 500ml e quinta 500ml, na geração da lista de compra o sistema deverá totalizar e imprimir na tela algo como: “Comprar: 1 litro de leite</w:t>
+      </w:r>
+      <w:r>
+        <w:t>”</w:t>
+      </w:r>
+      <w:r>
+        <w:t xml:space="preserve">. </w:t>
+      </w:r>
       <w:bookmarkEnd w:id="0"/>
-      <w:r>
-        <w:t xml:space="preserve"> </w:t>
-      </w:r>
     </w:p>
     <w:sectPr>
       <w:pgSz w:w="11906" w:h="16838"/>

</xml_diff>